<commit_message>
background music now plays
</commit_message>
<xml_diff>
--- a/Functional Design.docx
+++ b/Functional Design.docx
@@ -1908,6 +1908,79 @@
           <w:numId w:val="12"/>
         </w:numPr>
       </w:pPr>
+      <w:r>
+        <w:t xml:space="preserve">Explosion </w:t>
+      </w:r>
+    </w:p>
+    <w:p>
+      <w:pPr>
+        <w:pStyle w:val="ListParagraph"/>
+        <w:numPr>
+          <w:ilvl w:val="2"/>
+          <w:numId w:val="12"/>
+        </w:numPr>
+      </w:pPr>
+      <w:hyperlink r:id="rId5" w:history="1">
+        <w:r>
+          <w:rPr>
+            <w:rStyle w:val="Hyperlink"/>
+          </w:rPr>
+          <w:t>http://www.freesound.org/people/Nbs%20Dark/sounds/94187/</w:t>
+        </w:r>
+      </w:hyperlink>
+    </w:p>
+    <w:p>
+      <w:pPr>
+        <w:pStyle w:val="ListParagraph"/>
+        <w:numPr>
+          <w:ilvl w:val="2"/>
+          <w:numId w:val="12"/>
+        </w:numPr>
+      </w:pPr>
+      <w:r>
+        <w:t>Happens when player or enemy ship blows up</w:t>
+      </w:r>
+    </w:p>
+    <w:p>
+      <w:pPr>
+        <w:pStyle w:val="ListParagraph"/>
+        <w:numPr>
+          <w:ilvl w:val="1"/>
+          <w:numId w:val="12"/>
+        </w:numPr>
+      </w:pPr>
+      <w:r>
+        <w:t>Shooting sound</w:t>
+      </w:r>
+    </w:p>
+    <w:p>
+      <w:pPr>
+        <w:pStyle w:val="ListParagraph"/>
+        <w:numPr>
+          <w:ilvl w:val="2"/>
+          <w:numId w:val="12"/>
+        </w:numPr>
+      </w:pPr>
+      <w:hyperlink r:id="rId6" w:history="1">
+        <w:r>
+          <w:rPr>
+            <w:rStyle w:val="Hyperlink"/>
+          </w:rPr>
+          <w:t>http://www.freesound.org/people/fumiya112/sounds/144320/</w:t>
+        </w:r>
+      </w:hyperlink>
+    </w:p>
+    <w:p>
+      <w:pPr>
+        <w:pStyle w:val="ListParagraph"/>
+        <w:numPr>
+          <w:ilvl w:val="2"/>
+          <w:numId w:val="12"/>
+        </w:numPr>
+      </w:pPr>
+      <w:r>
+        <w:t>Happens when bullets are fired (a lot)</w:t>
+      </w:r>
     </w:p>
     <w:p/>
     <w:sectPr>
@@ -4165,6 +4238,18 @@
       <w:szCs w:val="16"/>
     </w:rPr>
   </w:style>
+  <w:style w:type="character" w:styleId="Hyperlink">
+    <w:name w:val="Hyperlink"/>
+    <w:basedOn w:val="DefaultParagraphFont"/>
+    <w:uiPriority w:val="99"/>
+    <w:semiHidden/>
+    <w:unhideWhenUsed/>
+    <w:rsid w:val="001073F8"/>
+    <w:rPr>
+      <w:color w:val="0000FF"/>
+      <w:u w:val="single"/>
+    </w:rPr>
+  </w:style>
 </w:styles>
 </file>
 

</xml_diff>

<commit_message>
removed high scores from functional design
</commit_message>
<xml_diff>
--- a/Functional Design.docx
+++ b/Functional Design.docx
@@ -358,18 +358,6 @@
       </w:pPr>
       <w:r>
         <w:t>Warp from left to right, right to left</w:t>
-      </w:r>
-    </w:p>
-    <w:p>
-      <w:pPr>
-        <w:pStyle w:val="ListParagraph"/>
-        <w:numPr>
-          <w:ilvl w:val="2"/>
-          <w:numId w:val="3"/>
-        </w:numPr>
-      </w:pPr>
-      <w:r>
-        <w:t>Collect power ups</w:t>
       </w:r>
     </w:p>
     <w:p>
@@ -843,263 +831,27 @@
           <w:lang w:eastAsia="en-GB"/>
         </w:rPr>
         <w:pict>
-          <v:group id="_x0000_s1093" style="position:absolute;margin-left:-.9pt;margin-top:10pt;width:535pt;height:437.8pt;z-index:251702272" coordorigin="485,3701" coordsize="10700,8756">
-            <v:rect id="_x0000_s1072" style="position:absolute;left:4388;top:3701;width:2930;height:1071">
-              <v:textbox style="mso-next-textbox:#_x0000_s1072">
-                <w:txbxContent>
-                  <w:p>
-                    <w:pPr>
-                      <w:jc w:val="center"/>
-                      <w:rPr>
-                        <w:sz w:val="48"/>
-                      </w:rPr>
-                    </w:pPr>
-                    <w:r>
-                      <w:rPr>
-                        <w:sz w:val="48"/>
-                      </w:rPr>
-                      <w:t>Main Menu</w:t>
-                    </w:r>
-                  </w:p>
-                </w:txbxContent>
-              </v:textbox>
-            </v:rect>
-            <v:rect id="_x0000_s1073" style="position:absolute;left:2076;top:9076;width:2930;height:1071">
-              <v:textbox>
-                <w:txbxContent>
-                  <w:p>
-                    <w:pPr>
-                      <w:jc w:val="center"/>
-                      <w:rPr>
-                        <w:sz w:val="48"/>
-                      </w:rPr>
-                    </w:pPr>
-                    <w:r>
-                      <w:rPr>
-                        <w:sz w:val="48"/>
-                      </w:rPr>
-                      <w:t>Level 1</w:t>
-                    </w:r>
-                  </w:p>
-                </w:txbxContent>
-              </v:textbox>
-            </v:rect>
-            <v:rect id="_x0000_s1074" style="position:absolute;left:6833;top:9076;width:2930;height:1071">
-              <v:textbox>
-                <w:txbxContent>
-                  <w:p>
-                    <w:pPr>
-                      <w:jc w:val="center"/>
-                      <w:rPr>
-                        <w:sz w:val="48"/>
-                      </w:rPr>
-                    </w:pPr>
-                    <w:r>
-                      <w:rPr>
-                        <w:sz w:val="48"/>
-                      </w:rPr>
-                      <w:t>Level 2</w:t>
-                    </w:r>
-                  </w:p>
-                </w:txbxContent>
-              </v:textbox>
-            </v:rect>
-            <v:rect id="_x0000_s1075" style="position:absolute;left:4388;top:11386;width:2930;height:1071">
-              <v:textbox style="mso-next-textbox:#_x0000_s1075">
-                <w:txbxContent>
-                  <w:p>
-                    <w:pPr>
-                      <w:jc w:val="center"/>
-                      <w:rPr>
-                        <w:sz w:val="48"/>
-                      </w:rPr>
-                    </w:pPr>
-                    <w:r>
-                      <w:rPr>
-                        <w:sz w:val="48"/>
-                      </w:rPr>
-                      <w:t>Pause</w:t>
-                    </w:r>
-                  </w:p>
-                </w:txbxContent>
-              </v:textbox>
-            </v:rect>
-            <v:shapetype id="_x0000_t32" coordsize="21600,21600" o:spt="32" o:oned="t" path="m,l21600,21600e" filled="f">
-              <v:path arrowok="t" fillok="f" o:connecttype="none"/>
-              <o:lock v:ext="edit" shapetype="t"/>
-            </v:shapetype>
-            <v:shape id="_x0000_s1076" type="#_x0000_t32" style="position:absolute;left:4388;top:4772;width:0;height:4304" o:connectortype="straight">
-              <v:stroke endarrow="block"/>
-            </v:shape>
-            <v:shape id="_x0000_s1077" type="#_x0000_t32" style="position:absolute;left:7318;top:4772;width:0;height:4304" o:connectortype="straight">
-              <v:stroke endarrow="block"/>
-            </v:shape>
-            <v:shape id="_x0000_s1078" type="#_x0000_t32" style="position:absolute;left:3918;top:10147;width:1073;height:1239" o:connectortype="straight">
-              <v:stroke endarrow="block"/>
-            </v:shape>
-            <v:shape id="_x0000_s1079" type="#_x0000_t32" style="position:absolute;left:6833;top:10147;width:1054;height:1239;flip:x" o:connectortype="straight">
-              <v:stroke endarrow="block"/>
-            </v:shape>
-            <v:shape id="_x0000_s1080" type="#_x0000_t32" style="position:absolute;left:5911;top:4772;width:0;height:6614;flip:y" o:connectortype="straight">
-              <v:stroke endarrow="block"/>
-            </v:shape>
-            <v:rect id="_x0000_s1081" style="position:absolute;left:586;top:3701;width:2930;height:1071">
-              <v:textbox style="mso-next-textbox:#_x0000_s1081">
-                <w:txbxContent>
-                  <w:p>
-                    <w:pPr>
-                      <w:jc w:val="center"/>
-                      <w:rPr>
-                        <w:sz w:val="48"/>
-                      </w:rPr>
-                    </w:pPr>
-                    <w:r>
-                      <w:rPr>
-                        <w:sz w:val="48"/>
-                      </w:rPr>
-                      <w:t>High Scores</w:t>
-                    </w:r>
-                  </w:p>
-                </w:txbxContent>
-              </v:textbox>
-            </v:rect>
-            <v:rect id="_x0000_s1082" style="position:absolute;left:485;top:7384;width:2930;height:1071">
-              <v:textbox>
-                <w:txbxContent>
-                  <w:p>
-                    <w:pPr>
-                      <w:jc w:val="center"/>
-                      <w:rPr>
-                        <w:sz w:val="48"/>
-                      </w:rPr>
-                    </w:pPr>
-                    <w:r>
-                      <w:rPr>
-                        <w:sz w:val="48"/>
-                      </w:rPr>
-                      <w:t>Level 1 Loss</w:t>
-                    </w:r>
-                  </w:p>
-                </w:txbxContent>
-              </v:textbox>
-            </v:rect>
-            <v:rect id="_x0000_s1083" style="position:absolute;left:988;top:5777;width:2930;height:1071">
-              <v:textbox>
-                <w:txbxContent>
-                  <w:p>
-                    <w:pPr>
-                      <w:jc w:val="center"/>
-                      <w:rPr>
-                        <w:sz w:val="48"/>
-                      </w:rPr>
-                    </w:pPr>
-                    <w:r>
-                      <w:rPr>
-                        <w:sz w:val="48"/>
-                      </w:rPr>
-                      <w:t>Level 1 Win</w:t>
-                    </w:r>
-                  </w:p>
-                </w:txbxContent>
-              </v:textbox>
-            </v:rect>
-            <v:rect id="_x0000_s1084" style="position:absolute;left:7724;top:5777;width:2930;height:1071">
-              <v:textbox>
-                <w:txbxContent>
-                  <w:p>
-                    <w:pPr>
-                      <w:jc w:val="center"/>
-                      <w:rPr>
-                        <w:sz w:val="48"/>
-                      </w:rPr>
-                    </w:pPr>
-                    <w:r>
-                      <w:rPr>
-                        <w:sz w:val="48"/>
-                      </w:rPr>
-                      <w:t>Level 2 Win</w:t>
-                    </w:r>
-                  </w:p>
-                </w:txbxContent>
-              </v:textbox>
-            </v:rect>
-            <v:rect id="_x0000_s1085" style="position:absolute;left:8255;top:7300;width:2930;height:1071">
-              <v:textbox>
-                <w:txbxContent>
-                  <w:p>
-                    <w:pPr>
-                      <w:jc w:val="center"/>
-                      <w:rPr>
-                        <w:sz w:val="48"/>
-                      </w:rPr>
-                    </w:pPr>
-                    <w:r>
-                      <w:rPr>
-                        <w:sz w:val="48"/>
-                      </w:rPr>
-                      <w:t>Level 2 Loss</w:t>
-                    </w:r>
-                  </w:p>
-                </w:txbxContent>
-              </v:textbox>
-            </v:rect>
-            <v:shape id="_x0000_s1086" type="#_x0000_t32" style="position:absolute;left:8992;top:8371;width:16;height:705;flip:x y" o:connectortype="straight">
-              <v:stroke startarrow="block" endarrow="block"/>
-            </v:shape>
-            <v:shape id="_x0000_s1087" type="#_x0000_t32" style="position:absolute;left:2613;top:8455;width:16;height:638;flip:x y" o:connectortype="straight">
-              <v:stroke startarrow="block" endarrow="block"/>
-            </v:shape>
-            <v:shape id="_x0000_s1088" type="#_x0000_t32" style="position:absolute;left:3633;top:6848;width:34;height:2245;flip:x y" o:connectortype="straight">
-              <v:stroke endarrow="block"/>
-            </v:shape>
-            <v:shape id="_x0000_s1089" type="#_x0000_t32" style="position:absolute;left:3918;top:6447;width:3969;height:2629" o:connectortype="straight">
-              <v:stroke endarrow="block"/>
-            </v:shape>
-            <v:shape id="_x0000_s1090" type="#_x0000_t32" style="position:absolute;left:8088;top:6848;width:0;height:2228;flip:y" o:connectortype="straight">
-              <v:stroke endarrow="block"/>
-            </v:shape>
-            <v:shape id="_x0000_s1091" type="#_x0000_t32" style="position:absolute;left:2076;top:4772;width:5648;height:1474;flip:x y" o:connectortype="straight">
-              <v:stroke endarrow="block"/>
-            </v:shape>
-            <v:shape id="_x0000_s1092" type="#_x0000_t32" style="position:absolute;left:3516;top:4052;width:872;height:17" o:connectortype="straight">
-              <v:stroke startarrow="block" endarrow="block"/>
-            </v:shape>
-          </v:group>
+          <v:rect id="_x0000_s1072" style="position:absolute;margin-left:194.25pt;margin-top:10pt;width:146.5pt;height:53.55pt;z-index:251739136" o:regroupid="4">
+            <v:textbox style="mso-next-textbox:#_x0000_s1072">
+              <w:txbxContent>
+                <w:p>
+                  <w:pPr>
+                    <w:jc w:val="center"/>
+                    <w:rPr>
+                      <w:sz w:val="48"/>
+                    </w:rPr>
+                  </w:pPr>
+                  <w:r>
+                    <w:rPr>
+                      <w:sz w:val="48"/>
+                    </w:rPr>
+                    <w:t>Main Menu</w:t>
+                  </w:r>
+                </w:p>
+              </w:txbxContent>
+            </v:textbox>
+          </v:rect>
         </w:pict>
-      </w:r>
-    </w:p>
-    <w:p/>
-    <w:p/>
-    <w:p/>
-    <w:p/>
-    <w:p/>
-    <w:p/>
-    <w:p/>
-    <w:p/>
-    <w:p/>
-    <w:p/>
-    <w:p/>
-    <w:p/>
-    <w:p/>
-    <w:p/>
-    <w:p/>
-    <w:p/>
-    <w:p/>
-    <w:p/>
-    <w:p/>
-    <w:p/>
-    <w:p/>
-    <w:p/>
-    <w:p/>
-    <w:p/>
-    <w:p/>
-    <w:p>
-      <w:pPr>
-        <w:pStyle w:val="Heading2"/>
-      </w:pPr>
-      <w:r>
-        <w:lastRenderedPageBreak/>
-        <w:t xml:space="preserve">Screen Mock-ups </w:t>
       </w:r>
     </w:p>
     <w:p>
@@ -1109,95 +861,493 @@
           <w:lang w:eastAsia="en-GB"/>
         </w:rPr>
         <w:pict>
-          <v:group id="_x0000_s1100" style="position:absolute;margin-left:43.45pt;margin-top:17.5pt;width:448.8pt;height:335.7pt;z-index:-251606016" coordorigin="1589,1421" coordsize="8976,6714">
-            <v:rect id="_x0000_s1094" style="position:absolute;left:1589;top:1421;width:8976;height:6714" fillcolor="#4bacc6 [3208]" strokecolor="#f2f2f2 [3041]" strokeweight="3pt">
-              <v:shadow on="t" type="perspective" color="#205867 [1608]" opacity=".5" offset="1pt" offset2="-1pt"/>
-              <v:textbox style="mso-next-textbox:#_x0000_s1094">
-                <w:txbxContent>
-                  <w:p/>
-                </w:txbxContent>
-              </v:textbox>
-            </v:rect>
-            <v:shapetype id="_x0000_t202" coordsize="21600,21600" o:spt="202" path="m,l,21600r21600,l21600,xe">
-              <v:stroke joinstyle="miter"/>
-              <v:path gradientshapeok="t" o:connecttype="rect"/>
-            </v:shapetype>
-            <v:shape id="_x0000_s1095" type="#_x0000_t202" style="position:absolute;left:5170;top:2066;width:1583;height:653;mso-height-percent:200;mso-height-percent:200;mso-width-relative:margin;mso-height-relative:margin" fillcolor="#4bacc6 [3208]" stroked="f" strokecolor="#f2f2f2 [3041]" strokeweight="3pt">
-              <v:shadow type="perspective" color="#205867 [1608]" opacity=".5" offset="1pt" offset2="-1pt"/>
-              <v:textbox style="mso-next-textbox:#_x0000_s1095;mso-fit-shape-to-text:t">
-                <w:txbxContent>
-                  <w:p>
-                    <w:r>
-                      <w:t>Main Menu</w:t>
-                    </w:r>
-                  </w:p>
-                </w:txbxContent>
-              </v:textbox>
-            </v:shape>
-            <v:shape id="_x0000_s1096" type="#_x0000_t202" style="position:absolute;left:5292;top:3497;width:1048;height:430" fillcolor="#4bacc6 [3208]" stroked="f" strokecolor="#f2f2f2 [3041]" strokeweight="3pt">
-              <v:shadow type="perspective" color="#205867 [1608]" opacity=".5" offset="1pt" offset2="-1pt"/>
-              <v:textbox style="mso-next-textbox:#_x0000_s1096">
-                <w:txbxContent>
-                  <w:p>
-                    <w:r>
-                      <w:t>Level 1</w:t>
-                    </w:r>
-                  </w:p>
-                </w:txbxContent>
-              </v:textbox>
-            </v:shape>
-            <v:shape id="_x0000_s1097" type="#_x0000_t202" style="position:absolute;left:5292;top:4017;width:1048;height:430" fillcolor="#4bacc6 [3208]" stroked="f" strokecolor="#f2f2f2 [3041]" strokeweight="3pt">
-              <v:shadow type="perspective" color="#205867 [1608]" opacity=".5" offset="1pt" offset2="-1pt"/>
-              <v:textbox style="mso-next-textbox:#_x0000_s1097">
-                <w:txbxContent>
-                  <w:p>
-                    <w:r>
-                      <w:t>Level 2</w:t>
-                    </w:r>
-                  </w:p>
-                </w:txbxContent>
-              </v:textbox>
-            </v:shape>
-            <v:shape id="_x0000_s1098" type="#_x0000_t202" style="position:absolute;left:5292;top:4539;width:1586;height:430" fillcolor="#4bacc6 [3208]" stroked="f" strokecolor="#f2f2f2 [3041]" strokeweight="3pt">
-              <v:shadow type="perspective" color="#205867 [1608]" opacity=".5" offset="1pt" offset2="-1pt"/>
-              <v:textbox style="mso-next-textbox:#_x0000_s1098">
-                <w:txbxContent>
-                  <w:p>
-                    <w:r>
-                      <w:t>High Scores</w:t>
-                    </w:r>
-                  </w:p>
-                </w:txbxContent>
-              </v:textbox>
-            </v:shape>
-            <v:shape id="_x0000_s1099" type="#_x0000_t202" style="position:absolute;left:5273;top:5019;width:1586;height:430" fillcolor="#4bacc6 [3208]" stroked="f" strokecolor="#f2f2f2 [3041]" strokeweight="3pt">
-              <v:shadow type="perspective" color="#205867 [1608]" opacity=".5" offset="1pt" offset2="-1pt"/>
-              <v:textbox style="mso-next-textbox:#_x0000_s1099">
-                <w:txbxContent>
-                  <w:p>
-                    <w:r>
-                      <w:t>Exit</w:t>
-                    </w:r>
-                  </w:p>
-                </w:txbxContent>
-              </v:textbox>
-            </v:shape>
-          </v:group>
+          <v:shapetype id="_x0000_t32" coordsize="21600,21600" o:spt="32" o:oned="t" path="m,l21600,21600e" filled="f">
+            <v:path arrowok="t" fillok="f" o:connecttype="none"/>
+            <o:lock v:ext="edit" shapetype="t"/>
+          </v:shapetype>
+          <v:shape id="_x0000_s1139" type="#_x0000_t32" style="position:absolute;margin-left:145.6pt;margin-top:7.95pt;width:48.65pt;height:80.4pt;flip:y;z-index:251759616" o:connectortype="straight">
+            <v:stroke endarrow="block"/>
+          </v:shape>
         </w:pict>
       </w:r>
       <w:r>
+        <w:rPr>
+          <w:noProof/>
+          <w:lang w:eastAsia="en-GB"/>
+        </w:rPr>
+        <w:pict>
+          <v:shape id="_x0000_s1138" type="#_x0000_t32" style="position:absolute;margin-left:340.75pt;margin-top:7.95pt;width:50.5pt;height:80.4pt;flip:x y;z-index:251758592" o:connectortype="straight">
+            <v:stroke endarrow="block"/>
+          </v:shape>
+        </w:pict>
+      </w:r>
+    </w:p>
+    <w:p>
+      <w:r>
+        <w:rPr>
+          <w:noProof/>
+          <w:lang w:eastAsia="en-GB"/>
+        </w:rPr>
+        <w:pict>
+          <v:shape id="_x0000_s1080" type="#_x0000_t32" style="position:absolute;margin-left:270.4pt;margin-top:12.65pt;width:0;height:330.7pt;flip:y;z-index:251747328" o:connectortype="straight" o:regroupid="4">
+            <v:stroke endarrow="block"/>
+          </v:shape>
+        </w:pict>
+      </w:r>
+      <w:r>
+        <w:rPr>
+          <w:noProof/>
+          <w:lang w:eastAsia="en-GB"/>
+        </w:rPr>
+        <w:pict>
+          <v:shape id="_x0000_s1077" type="#_x0000_t32" style="position:absolute;margin-left:340.75pt;margin-top:12.65pt;width:0;height:215.2pt;z-index:251744256" o:connectortype="straight" o:regroupid="4">
+            <v:stroke endarrow="block"/>
+          </v:shape>
+        </w:pict>
+      </w:r>
+      <w:r>
+        <w:rPr>
+          <w:noProof/>
+          <w:lang w:eastAsia="en-GB"/>
+        </w:rPr>
+        <w:pict>
+          <v:shape id="_x0000_s1076" type="#_x0000_t32" style="position:absolute;margin-left:194.25pt;margin-top:12.65pt;width:0;height:215.2pt;z-index:251743232" o:connectortype="straight" o:regroupid="4">
+            <v:stroke endarrow="block"/>
+          </v:shape>
+        </w:pict>
+      </w:r>
+    </w:p>
+    <w:p/>
+    <w:p>
+      <w:r>
+        <w:rPr>
+          <w:noProof/>
+          <w:lang w:eastAsia="en-GB"/>
+        </w:rPr>
+        <w:pict>
+          <v:rect id="_x0000_s1084" style="position:absolute;margin-left:361.05pt;margin-top:12pt;width:146.5pt;height:53.55pt;z-index:251751424" o:regroupid="4">
+            <v:textbox>
+              <w:txbxContent>
+                <w:p>
+                  <w:pPr>
+                    <w:jc w:val="center"/>
+                    <w:rPr>
+                      <w:sz w:val="48"/>
+                    </w:rPr>
+                  </w:pPr>
+                  <w:r>
+                    <w:rPr>
+                      <w:sz w:val="48"/>
+                    </w:rPr>
+                    <w:t>Level 2 Win</w:t>
+                  </w:r>
+                </w:p>
+              </w:txbxContent>
+            </v:textbox>
+          </v:rect>
+        </w:pict>
+      </w:r>
+      <w:r>
+        <w:rPr>
+          <w:noProof/>
+          <w:lang w:eastAsia="en-GB"/>
+        </w:rPr>
+        <w:pict>
+          <v:rect id="_x0000_s1083" style="position:absolute;margin-left:24.25pt;margin-top:12pt;width:146.5pt;height:53.55pt;z-index:251750400" o:regroupid="4">
+            <v:textbox>
+              <w:txbxContent>
+                <w:p>
+                  <w:pPr>
+                    <w:jc w:val="center"/>
+                    <w:rPr>
+                      <w:sz w:val="48"/>
+                    </w:rPr>
+                  </w:pPr>
+                  <w:r>
+                    <w:rPr>
+                      <w:sz w:val="48"/>
+                    </w:rPr>
+                    <w:t>Level 1 Win</w:t>
+                  </w:r>
+                </w:p>
+              </w:txbxContent>
+            </v:textbox>
+          </v:rect>
+        </w:pict>
+      </w:r>
+    </w:p>
+    <w:p>
+      <w:r>
+        <w:rPr>
+          <w:noProof/>
+          <w:lang w:eastAsia="en-GB"/>
+        </w:rPr>
+        <w:pict>
+          <v:shape id="_x0000_s1089" type="#_x0000_t32" style="position:absolute;margin-left:170.75pt;margin-top:20.05pt;width:198.45pt;height:131.45pt;z-index:251756544" o:connectortype="straight" o:regroupid="4">
+            <v:stroke endarrow="block"/>
+          </v:shape>
+        </w:pict>
+      </w:r>
+    </w:p>
+    <w:p>
+      <w:r>
+        <w:rPr>
+          <w:noProof/>
+          <w:lang w:eastAsia="en-GB"/>
+        </w:rPr>
+        <w:pict>
+          <v:shape id="_x0000_s1090" type="#_x0000_t32" style="position:absolute;margin-left:379.25pt;margin-top:14.7pt;width:0;height:111.4pt;flip:y;z-index:251757568" o:connectortype="straight" o:regroupid="4">
+            <v:stroke endarrow="block"/>
+          </v:shape>
+        </w:pict>
+      </w:r>
+      <w:r>
+        <w:rPr>
+          <w:noProof/>
+          <w:lang w:eastAsia="en-GB"/>
+        </w:rPr>
+        <w:pict>
+          <v:shape id="_x0000_s1088" type="#_x0000_t32" style="position:absolute;margin-left:156.5pt;margin-top:14.7pt;width:1.7pt;height:112.25pt;flip:x y;z-index:251755520" o:connectortype="straight" o:regroupid="4">
+            <v:stroke endarrow="block"/>
+          </v:shape>
+        </w:pict>
+      </w:r>
+    </w:p>
+    <w:p>
+      <w:r>
+        <w:rPr>
+          <w:noProof/>
+          <w:lang w:eastAsia="en-GB"/>
+        </w:rPr>
+        <w:pict>
+          <v:rect id="_x0000_s1085" style="position:absolute;margin-left:387.6pt;margin-top:11.85pt;width:146.5pt;height:53.55pt;z-index:251752448" o:regroupid="4">
+            <v:textbox>
+              <w:txbxContent>
+                <w:p>
+                  <w:pPr>
+                    <w:jc w:val="center"/>
+                    <w:rPr>
+                      <w:sz w:val="48"/>
+                    </w:rPr>
+                  </w:pPr>
+                  <w:r>
+                    <w:rPr>
+                      <w:sz w:val="48"/>
+                    </w:rPr>
+                    <w:t>Level 2 Loss</w:t>
+                  </w:r>
+                </w:p>
+              </w:txbxContent>
+            </v:textbox>
+          </v:rect>
+        </w:pict>
+      </w:r>
+      <w:r>
+        <w:rPr>
+          <w:noProof/>
+          <w:lang w:eastAsia="en-GB"/>
+        </w:rPr>
+        <w:pict>
+          <v:rect id="_x0000_s1082" style="position:absolute;margin-left:-.9pt;margin-top:16.05pt;width:146.5pt;height:53.55pt;z-index:251749376" o:regroupid="4">
+            <v:textbox>
+              <w:txbxContent>
+                <w:p>
+                  <w:pPr>
+                    <w:jc w:val="center"/>
+                    <w:rPr>
+                      <w:sz w:val="48"/>
+                    </w:rPr>
+                  </w:pPr>
+                  <w:r>
+                    <w:rPr>
+                      <w:sz w:val="48"/>
+                    </w:rPr>
+                    <w:t>Level 1 Loss</w:t>
+                  </w:r>
+                </w:p>
+              </w:txbxContent>
+            </v:textbox>
+          </v:rect>
+        </w:pict>
+      </w:r>
+    </w:p>
+    <w:p/>
+    <w:p>
+      <w:r>
+        <w:rPr>
+          <w:noProof/>
+          <w:lang w:eastAsia="en-GB"/>
+        </w:rPr>
+        <w:pict>
+          <v:shape id="_x0000_s1087" type="#_x0000_t32" style="position:absolute;margin-left:105.5pt;margin-top:18.7pt;width:.8pt;height:31.9pt;flip:x y;z-index:251754496" o:connectortype="straight" o:regroupid="4">
+            <v:stroke startarrow="block" endarrow="block"/>
+          </v:shape>
+        </w:pict>
+      </w:r>
+      <w:r>
+        <w:rPr>
+          <w:noProof/>
+          <w:lang w:eastAsia="en-GB"/>
+        </w:rPr>
+        <w:pict>
+          <v:shape id="_x0000_s1086" type="#_x0000_t32" style="position:absolute;margin-left:424.45pt;margin-top:14.5pt;width:.8pt;height:35.25pt;flip:x y;z-index:251753472" o:connectortype="straight" o:regroupid="4">
+            <v:stroke startarrow="block" endarrow="block"/>
+          </v:shape>
+        </w:pict>
+      </w:r>
+    </w:p>
+    <w:p>
+      <w:r>
+        <w:rPr>
+          <w:noProof/>
+          <w:lang w:eastAsia="en-GB"/>
+        </w:rPr>
+        <w:pict>
+          <v:rect id="_x0000_s1074" style="position:absolute;margin-left:316.5pt;margin-top:24.3pt;width:146.5pt;height:53.55pt;z-index:251741184" o:regroupid="4">
+            <v:textbox>
+              <w:txbxContent>
+                <w:p>
+                  <w:pPr>
+                    <w:jc w:val="center"/>
+                    <w:rPr>
+                      <w:sz w:val="48"/>
+                    </w:rPr>
+                  </w:pPr>
+                  <w:r>
+                    <w:rPr>
+                      <w:sz w:val="48"/>
+                    </w:rPr>
+                    <w:t>Level 2</w:t>
+                  </w:r>
+                </w:p>
+              </w:txbxContent>
+            </v:textbox>
+          </v:rect>
+        </w:pict>
+      </w:r>
+      <w:r>
+        <w:rPr>
+          <w:noProof/>
+          <w:lang w:eastAsia="en-GB"/>
+        </w:rPr>
+        <w:pict>
+          <v:rect id="_x0000_s1073" style="position:absolute;margin-left:78.65pt;margin-top:24.3pt;width:146.5pt;height:53.55pt;z-index:251740160" o:regroupid="4">
+            <v:textbox>
+              <w:txbxContent>
+                <w:p>
+                  <w:pPr>
+                    <w:jc w:val="center"/>
+                    <w:rPr>
+                      <w:sz w:val="48"/>
+                    </w:rPr>
+                  </w:pPr>
+                  <w:r>
+                    <w:rPr>
+                      <w:sz w:val="48"/>
+                    </w:rPr>
+                    <w:t>Level 1</w:t>
+                  </w:r>
+                </w:p>
+              </w:txbxContent>
+            </v:textbox>
+          </v:rect>
+        </w:pict>
+      </w:r>
+    </w:p>
+    <w:p/>
+    <w:p/>
+    <w:p>
+      <w:r>
+        <w:rPr>
+          <w:noProof/>
+          <w:lang w:eastAsia="en-GB"/>
+        </w:rPr>
+        <w:pict>
+          <v:shape id="_x0000_s1079" type="#_x0000_t32" style="position:absolute;margin-left:316.5pt;margin-top:1.55pt;width:52.7pt;height:61.95pt;flip:x;z-index:251746304" o:connectortype="straight" o:regroupid="4">
+            <v:stroke endarrow="block"/>
+          </v:shape>
+        </w:pict>
+      </w:r>
+      <w:r>
+        <w:rPr>
+          <w:noProof/>
+          <w:lang w:eastAsia="en-GB"/>
+        </w:rPr>
+        <w:pict>
+          <v:shape id="_x0000_s1078" type="#_x0000_t32" style="position:absolute;margin-left:170.75pt;margin-top:1.55pt;width:53.65pt;height:61.95pt;z-index:251745280" o:connectortype="straight" o:regroupid="4">
+            <v:stroke endarrow="block"/>
+          </v:shape>
+        </w:pict>
+      </w:r>
+    </w:p>
+    <w:p/>
+    <w:p>
+      <w:r>
+        <w:rPr>
+          <w:noProof/>
+          <w:lang w:eastAsia="en-GB"/>
+        </w:rPr>
+        <w:pict>
+          <v:rect id="_x0000_s1075" style="position:absolute;margin-left:194.25pt;margin-top:12.6pt;width:146.5pt;height:53.55pt;z-index:251742208" o:regroupid="4">
+            <v:textbox style="mso-next-textbox:#_x0000_s1075">
+              <w:txbxContent>
+                <w:p>
+                  <w:pPr>
+                    <w:jc w:val="center"/>
+                    <w:rPr>
+                      <w:sz w:val="48"/>
+                    </w:rPr>
+                  </w:pPr>
+                  <w:r>
+                    <w:rPr>
+                      <w:sz w:val="48"/>
+                    </w:rPr>
+                    <w:t>Pause</w:t>
+                  </w:r>
+                </w:p>
+              </w:txbxContent>
+            </v:textbox>
+          </v:rect>
+        </w:pict>
+      </w:r>
+    </w:p>
+    <w:p/>
+    <w:p/>
+    <w:p/>
+    <w:p/>
+    <w:p/>
+    <w:p/>
+    <w:p/>
+    <w:p/>
+    <w:p/>
+    <w:p/>
+    <w:p>
+      <w:pPr>
+        <w:pStyle w:val="Heading2"/>
+      </w:pPr>
+      <w:r>
+        <w:lastRenderedPageBreak/>
+        <w:t xml:space="preserve">Screen Mock-ups </w:t>
+      </w:r>
+    </w:p>
+    <w:p>
+      <w:r>
+        <w:rPr>
+          <w:noProof/>
+          <w:lang w:eastAsia="en-GB"/>
+        </w:rPr>
+        <w:pict>
+          <v:rect id="_x0000_s1094" style="position:absolute;margin-left:43.45pt;margin-top:17.5pt;width:448.8pt;height:335.7pt;z-index:-251555840" o:regroupid="5" fillcolor="#4bacc6 [3208]" strokecolor="#f2f2f2 [3041]" strokeweight="3pt">
+            <v:shadow on="t" type="perspective" color="#205867 [1608]" opacity=".5" offset="1pt" offset2="-1pt"/>
+            <v:textbox style="mso-next-textbox:#_x0000_s1094">
+              <w:txbxContent>
+                <w:p/>
+              </w:txbxContent>
+            </v:textbox>
+          </v:rect>
+        </w:pict>
+      </w:r>
+      <w:r>
         <w:t>Main Menu</w:t>
       </w:r>
       <w:r>
         <w:t>/other menus (victory, losses)</w:t>
       </w:r>
     </w:p>
-    <w:p/>
-    <w:p/>
-    <w:p/>
-    <w:p/>
-    <w:p/>
-    <w:p/>
+    <w:p>
+      <w:r>
+        <w:rPr>
+          <w:noProof/>
+          <w:lang w:eastAsia="en-GB"/>
+        </w:rPr>
+        <w:pict>
+          <v:shapetype id="_x0000_t202" coordsize="21600,21600" o:spt="202" path="m,l,21600r21600,l21600,xe">
+            <v:stroke joinstyle="miter"/>
+            <v:path gradientshapeok="t" o:connecttype="rect"/>
+          </v:shapetype>
+          <v:shape id="_x0000_s1095" type="#_x0000_t202" style="position:absolute;margin-left:222.5pt;margin-top:24.35pt;width:79.15pt;height:32.65pt;z-index:-251554816;mso-height-percent:200;mso-height-percent:200;mso-width-relative:margin;mso-height-relative:margin" o:regroupid="5" fillcolor="#4bacc6 [3208]" stroked="f" strokecolor="#f2f2f2 [3041]" strokeweight="3pt">
+            <v:shadow type="perspective" color="#205867 [1608]" opacity=".5" offset="1pt" offset2="-1pt"/>
+            <v:textbox style="mso-next-textbox:#_x0000_s1095;mso-fit-shape-to-text:t">
+              <w:txbxContent>
+                <w:p>
+                  <w:r>
+                    <w:t>Main Menu</w:t>
+                  </w:r>
+                </w:p>
+              </w:txbxContent>
+            </v:textbox>
+          </v:shape>
+        </w:pict>
+      </w:r>
+    </w:p>
+    <w:p/>
+    <w:p/>
+    <w:p>
+      <w:r>
+        <w:rPr>
+          <w:noProof/>
+          <w:lang w:eastAsia="en-GB"/>
+        </w:rPr>
+        <w:pict>
+          <v:shape id="_x0000_s1096" type="#_x0000_t202" style="position:absolute;margin-left:228.6pt;margin-top:19.55pt;width:52.4pt;height:21.5pt;z-index:-251553792" o:regroupid="5" fillcolor="#4bacc6 [3208]" stroked="f" strokecolor="#f2f2f2 [3041]" strokeweight="3pt">
+            <v:shadow type="perspective" color="#205867 [1608]" opacity=".5" offset="1pt" offset2="-1pt"/>
+            <v:textbox style="mso-next-textbox:#_x0000_s1096">
+              <w:txbxContent>
+                <w:p>
+                  <w:r>
+                    <w:t>Level 1</w:t>
+                  </w:r>
+                </w:p>
+              </w:txbxContent>
+            </v:textbox>
+          </v:shape>
+        </w:pict>
+      </w:r>
+    </w:p>
+    <w:p>
+      <w:r>
+        <w:rPr>
+          <w:noProof/>
+          <w:lang w:eastAsia="en-GB"/>
+        </w:rPr>
+        <w:pict>
+          <v:shape id="_x0000_s1097" type="#_x0000_t202" style="position:absolute;margin-left:228.6pt;margin-top:20.1pt;width:52.4pt;height:21.5pt;z-index:-251552768" o:regroupid="5" fillcolor="#4bacc6 [3208]" stroked="f" strokecolor="#f2f2f2 [3041]" strokeweight="3pt">
+            <v:shadow type="perspective" color="#205867 [1608]" opacity=".5" offset="1pt" offset2="-1pt"/>
+            <v:textbox style="mso-next-textbox:#_x0000_s1097">
+              <w:txbxContent>
+                <w:p>
+                  <w:r>
+                    <w:t>Level 2</w:t>
+                  </w:r>
+                </w:p>
+              </w:txbxContent>
+            </v:textbox>
+          </v:shape>
+        </w:pict>
+      </w:r>
+    </w:p>
+    <w:p>
+      <w:r>
+        <w:rPr>
+          <w:noProof/>
+          <w:lang w:eastAsia="en-GB"/>
+        </w:rPr>
+        <w:pict>
+          <v:shape id="_x0000_s1099" type="#_x0000_t202" style="position:absolute;margin-left:227.65pt;margin-top:18.15pt;width:79.3pt;height:21.5pt;z-index:-251550720" o:regroupid="5" fillcolor="#4bacc6 [3208]" stroked="f" strokecolor="#f2f2f2 [3041]" strokeweight="3pt">
+            <v:shadow type="perspective" color="#205867 [1608]" opacity=".5" offset="1pt" offset2="-1pt"/>
+            <v:textbox style="mso-next-textbox:#_x0000_s1099">
+              <w:txbxContent>
+                <w:p>
+                  <w:r>
+                    <w:t>Exit</w:t>
+                  </w:r>
+                </w:p>
+              </w:txbxContent>
+            </v:textbox>
+          </v:shape>
+        </w:pict>
+      </w:r>
+    </w:p>
     <w:p>
       <w:pPr>
         <w:jc w:val="center"/>
@@ -1296,108 +1446,17 @@
           <w:lang w:eastAsia="en-GB"/>
         </w:rPr>
         <w:pict>
-          <v:group id="_x0000_s1126" style="position:absolute;margin-left:36.75pt;margin-top:12.4pt;width:448.8pt;height:335.7pt;z-index:-251586560" coordorigin="1829,1661" coordsize="8976,6714">
-            <v:rect id="_x0000_s1111" style="position:absolute;left:1829;top:1661;width:8976;height:6714" o:regroupid="2" fillcolor="black [3200]" strokecolor="#f2f2f2 [3041]" strokeweight="3pt">
-              <v:shadow on="t" type="perspective" color="#7f7f7f [1601]" opacity=".5" offset="1pt" offset2="-1pt"/>
-              <v:textbox style="mso-next-textbox:#_x0000_s1111">
-                <w:txbxContent>
-                  <w:p/>
-                </w:txbxContent>
-              </v:textbox>
-            </v:rect>
-            <v:shape id="_x0000_s1117" type="#_x0000_t202" style="position:absolute;left:2225;top:2132;width:1440;height:411" filled="f">
-              <v:textbox>
-                <w:txbxContent>
-                  <w:p>
-                    <w:pPr>
-                      <w:rPr>
-                        <w:color w:val="C0504D" w:themeColor="accent2"/>
-                      </w:rPr>
-                    </w:pPr>
-                    <w:r>
-                      <w:rPr>
-                        <w:color w:val="C0504D" w:themeColor="accent2"/>
-                      </w:rPr>
-                      <w:t xml:space="preserve">Score: </w:t>
-                    </w:r>
-                  </w:p>
-                </w:txbxContent>
-              </v:textbox>
-            </v:shape>
-            <v:shape id="_x0000_s1118" type="#_x0000_t202" style="position:absolute;left:2225;top:2543;width:1440;height:411" filled="f">
-              <v:textbox>
-                <w:txbxContent>
-                  <w:p>
-                    <w:pPr>
-                      <w:rPr>
-                        <w:color w:val="C0504D" w:themeColor="accent2"/>
-                      </w:rPr>
-                    </w:pPr>
-                    <w:r>
-                      <w:rPr>
-                        <w:color w:val="C0504D" w:themeColor="accent2"/>
-                      </w:rPr>
-                      <w:t>Lives:</w:t>
-                    </w:r>
-                  </w:p>
-                </w:txbxContent>
-              </v:textbox>
-            </v:shape>
-            <v:shape id="_x0000_s1119" type="#_x0000_t202" style="position:absolute;left:2225;top:2954;width:1440;height:411" filled="f">
-              <v:textbox>
-                <w:txbxContent>
-                  <w:p>
-                    <w:pPr>
-                      <w:rPr>
-                        <w:color w:val="C0504D" w:themeColor="accent2"/>
-                      </w:rPr>
-                    </w:pPr>
-                    <w:r>
-                      <w:rPr>
-                        <w:color w:val="C0504D" w:themeColor="accent2"/>
-                      </w:rPr>
-                      <w:t xml:space="preserve">Time left: </w:t>
-                    </w:r>
-                  </w:p>
-                </w:txbxContent>
-              </v:textbox>
-            </v:shape>
-            <v:shapetype id="_x0000_t5" coordsize="21600,21600" o:spt="5" adj="10800" path="m@0,l,21600r21600,xe">
-              <v:stroke joinstyle="miter"/>
-              <v:formulas>
-                <v:f eqn="val #0"/>
-                <v:f eqn="prod #0 1 2"/>
-                <v:f eqn="sum @1 10800 0"/>
-              </v:formulas>
-              <v:path gradientshapeok="t" o:connecttype="custom" o:connectlocs="@0,0;@1,10800;0,21600;10800,21600;21600,21600;@2,10800" textboxrect="0,10800,10800,18000;5400,10800,16200,18000;10800,10800,21600,18000;0,7200,7200,21600;7200,7200,14400,21600;14400,7200,21600,21600"/>
-              <v:handles>
-                <v:h position="#0,topLeft" xrange="0,21600"/>
-              </v:handles>
-            </v:shapetype>
-            <v:shape id="_x0000_s1120" type="#_x0000_t5" style="position:absolute;left:6471;top:6938;width:785;height:1047;rotation:1292309fd"/>
-            <v:shape id="_x0000_s1121" type="#_x0000_t5" style="position:absolute;left:9534;top:2239;width:396;height:528;rotation:180"/>
-            <v:shape id="_x0000_s1122" type="#_x0000_t5" style="position:absolute;left:4896;top:2239;width:396;height:528;rotation:180"/>
-            <v:shape id="_x0000_s1123" type="#_x0000_t5" style="position:absolute;left:8076;top:4184;width:396;height:528;rotation:180"/>
-            <v:shape id="_x0000_s1124" type="#_x0000_t32" style="position:absolute;left:6998;top:4184;width:1193;height:2941;flip:y" o:connectortype="straight" strokecolor="#9bbb59 [3206]" strokeweight="3pt"/>
-            <v:shape id="_x0000_s1125" type="#_x0000_t32" style="position:absolute;left:5106;top:2748;width:0;height:1777" o:connectortype="straight" strokecolor="#943634 [2405]" strokeweight="3pt"/>
-          </v:group>
+          <v:rect id="_x0000_s1111" style="position:absolute;margin-left:36.75pt;margin-top:12.4pt;width:448.8pt;height:335.7pt;z-index:-251549696" o:regroupid="6" fillcolor="black [3200]" strokecolor="#f2f2f2 [3041]" strokeweight="3pt">
+            <v:shadow on="t" type="perspective" color="#7f7f7f [1601]" opacity=".5" offset="1pt" offset2="-1pt"/>
+            <v:textbox style="mso-next-textbox:#_x0000_s1111">
+              <w:txbxContent>
+                <w:p/>
+              </w:txbxContent>
+            </v:textbox>
+          </v:rect>
         </w:pict>
       </w:r>
     </w:p>
-    <w:p/>
-    <w:p/>
-    <w:p/>
-    <w:p/>
-    <w:p/>
-    <w:p/>
-    <w:p/>
-    <w:p/>
-    <w:p/>
-    <w:p/>
-    <w:p/>
-    <w:p/>
-    <w:p/>
-    <w:p/>
     <w:p>
       <w:r>
         <w:rPr>
@@ -1405,173 +1464,137 @@
           <w:lang w:eastAsia="en-GB"/>
         </w:rPr>
         <w:pict>
-          <v:group id="_x0000_s1136" style="position:absolute;margin-left:36.75pt;margin-top:17pt;width:448.8pt;height:335.7pt;z-index:-251578368" coordorigin="1350,1737" coordsize="8976,6714">
-            <v:rect id="_x0000_s1129" style="position:absolute;left:1350;top:1737;width:8976;height:6714" o:regroupid="3" fillcolor="#4bacc6 [3208]" strokecolor="#f2f2f2 [3041]" strokeweight="3pt">
-              <v:shadow on="t" type="perspective" color="#205867 [1608]" opacity=".5" offset="1pt" offset2="-1pt"/>
-              <v:textbox style="mso-next-textbox:#_x0000_s1129">
-                <w:txbxContent>
-                  <w:p/>
-                </w:txbxContent>
-              </v:textbox>
-            </v:rect>
-            <v:shape id="_x0000_s1130" type="#_x0000_t202" style="position:absolute;left:5034;top:2057;width:1583;height:653;mso-height-percent:200;mso-height-percent:200;mso-width-relative:margin;mso-height-relative:margin" o:regroupid="3" fillcolor="#4bacc6 [3208]" stroked="f" strokecolor="#f2f2f2 [3041]" strokeweight="3pt">
-              <v:shadow type="perspective" color="#205867 [1608]" opacity=".5" offset="1pt" offset2="-1pt"/>
-              <v:textbox style="mso-next-textbox:#_x0000_s1130;mso-fit-shape-to-text:t">
-                <w:txbxContent>
-                  <w:p>
-                    <w:r>
-                      <w:t>High Scores</w:t>
-                    </w:r>
-                  </w:p>
-                </w:txbxContent>
-              </v:textbox>
-            </v:shape>
-            <v:shape id="_x0000_s1131" type="#_x0000_t202" style="position:absolute;left:3108;top:2708;width:3213;height:3441" o:regroupid="3" fillcolor="#4bacc6 [3208]" stroked="f" strokecolor="#f2f2f2 [3041]" strokeweight="3pt">
-              <v:shadow type="perspective" color="#205867 [1608]" opacity=".5" offset="1pt" offset2="-1pt"/>
-              <v:textbox style="mso-next-textbox:#_x0000_s1131">
-                <w:txbxContent>
-                  <w:p>
-                    <w:pPr>
-                      <w:pStyle w:val="ListParagraph"/>
-                      <w:numPr>
-                        <w:ilvl w:val="0"/>
-                        <w:numId w:val="15"/>
-                      </w:numPr>
-                    </w:pPr>
-                    <w:r>
-                      <w:t>---</w:t>
-                    </w:r>
-                  </w:p>
-                  <w:p>
-                    <w:pPr>
-                      <w:pStyle w:val="ListParagraph"/>
-                      <w:numPr>
-                        <w:ilvl w:val="0"/>
-                        <w:numId w:val="15"/>
-                      </w:numPr>
-                    </w:pPr>
-                    <w:r>
-                      <w:t>---</w:t>
-                    </w:r>
-                  </w:p>
-                  <w:p>
-                    <w:pPr>
-                      <w:pStyle w:val="ListParagraph"/>
-                      <w:numPr>
-                        <w:ilvl w:val="0"/>
-                        <w:numId w:val="15"/>
-                      </w:numPr>
-                    </w:pPr>
-                    <w:r>
-                      <w:t>---</w:t>
-                    </w:r>
-                  </w:p>
-                  <w:p>
-                    <w:pPr>
-                      <w:pStyle w:val="ListParagraph"/>
-                      <w:numPr>
-                        <w:ilvl w:val="0"/>
-                        <w:numId w:val="15"/>
-                      </w:numPr>
-                    </w:pPr>
-                    <w:r>
-                      <w:t>---</w:t>
-                    </w:r>
-                  </w:p>
-                  <w:p>
-                    <w:pPr>
-                      <w:pStyle w:val="ListParagraph"/>
-                      <w:numPr>
-                        <w:ilvl w:val="0"/>
-                        <w:numId w:val="15"/>
-                      </w:numPr>
-                    </w:pPr>
-                    <w:r>
-                      <w:t>---</w:t>
-                    </w:r>
-                  </w:p>
-                  <w:p>
-                    <w:pPr>
-                      <w:pStyle w:val="ListParagraph"/>
-                      <w:numPr>
-                        <w:ilvl w:val="0"/>
-                        <w:numId w:val="15"/>
-                      </w:numPr>
-                    </w:pPr>
-                    <w:r>
-                      <w:t>---</w:t>
-                    </w:r>
-                  </w:p>
-                  <w:p>
-                    <w:pPr>
-                      <w:pStyle w:val="ListParagraph"/>
-                      <w:numPr>
-                        <w:ilvl w:val="0"/>
-                        <w:numId w:val="15"/>
-                      </w:numPr>
-                    </w:pPr>
-                    <w:r>
-                      <w:t>---</w:t>
-                    </w:r>
-                  </w:p>
-                  <w:p>
-                    <w:pPr>
-                      <w:pStyle w:val="ListParagraph"/>
-                      <w:numPr>
-                        <w:ilvl w:val="0"/>
-                        <w:numId w:val="15"/>
-                      </w:numPr>
-                    </w:pPr>
-                    <w:r>
-                      <w:t>---</w:t>
-                    </w:r>
-                  </w:p>
-                  <w:p>
-                    <w:pPr>
-                      <w:pStyle w:val="ListParagraph"/>
-                      <w:numPr>
-                        <w:ilvl w:val="0"/>
-                        <w:numId w:val="15"/>
-                      </w:numPr>
-                    </w:pPr>
-                    <w:r>
-                      <w:t>---</w:t>
-                    </w:r>
-                  </w:p>
-                  <w:p>
-                    <w:pPr>
-                      <w:pStyle w:val="ListParagraph"/>
-                      <w:numPr>
-                        <w:ilvl w:val="0"/>
-                        <w:numId w:val="15"/>
-                      </w:numPr>
-                    </w:pPr>
-                    <w:r>
-                      <w:t>---</w:t>
-                    </w:r>
-                  </w:p>
-                </w:txbxContent>
-              </v:textbox>
-            </v:shape>
-            <v:shape id="_x0000_s1134" type="#_x0000_t202" style="position:absolute;left:3448;top:6637;width:1586;height:430" o:regroupid="3" fillcolor="#4bacc6 [3208]" stroked="f" strokecolor="#f2f2f2 [3041]" strokeweight="3pt">
-              <v:shadow type="perspective" color="#205867 [1608]" opacity=".5" offset="1pt" offset2="-1pt"/>
-              <v:textbox style="mso-next-textbox:#_x0000_s1134">
-                <w:txbxContent>
-                  <w:p>
-                    <w:r>
-                      <w:t>Exit</w:t>
-                    </w:r>
-                  </w:p>
-                </w:txbxContent>
-              </v:textbox>
-            </v:shape>
-          </v:group>
+          <v:shapetype id="_x0000_t5" coordsize="21600,21600" o:spt="5" adj="10800" path="m@0,l,21600r21600,xe">
+            <v:stroke joinstyle="miter"/>
+            <v:formulas>
+              <v:f eqn="val #0"/>
+              <v:f eqn="prod #0 1 2"/>
+              <v:f eqn="sum @1 10800 0"/>
+            </v:formulas>
+            <v:path gradientshapeok="t" o:connecttype="custom" o:connectlocs="@0,0;@1,10800;0,21600;10800,21600;21600,21600;@2,10800" textboxrect="0,10800,10800,18000;5400,10800,16200,18000;10800,10800,21600,18000;0,7200,7200,21600;7200,7200,14400,21600;14400,7200,21600,21600"/>
+            <v:handles>
+              <v:h position="#0,topLeft" xrange="0,21600"/>
+            </v:handles>
+          </v:shapetype>
+          <v:shape id="_x0000_s1122" type="#_x0000_t5" style="position:absolute;margin-left:190.1pt;margin-top:15.85pt;width:19.8pt;height:26.4pt;rotation:180;z-index:-251543552" o:regroupid="6"/>
         </w:pict>
       </w:r>
       <w:r>
-        <w:t>High Scores</w:t>
-      </w:r>
-    </w:p>
+        <w:rPr>
+          <w:noProof/>
+          <w:lang w:eastAsia="en-GB"/>
+        </w:rPr>
+        <w:pict>
+          <v:shape id="_x0000_s1121" type="#_x0000_t5" style="position:absolute;margin-left:422pt;margin-top:15.85pt;width:19.8pt;height:26.4pt;rotation:180;z-index:-251544576" o:regroupid="6"/>
+        </w:pict>
+      </w:r>
+      <w:r>
+        <w:rPr>
+          <w:noProof/>
+          <w:lang w:eastAsia="en-GB"/>
+        </w:rPr>
+        <w:pict>
+          <v:shape id="_x0000_s1117" type="#_x0000_t202" style="position:absolute;margin-left:56.55pt;margin-top:10.5pt;width:1in;height:20.55pt;z-index:-251548672" o:regroupid="6" filled="f">
+            <v:textbox>
+              <w:txbxContent>
+                <w:p>
+                  <w:pPr>
+                    <w:rPr>
+                      <w:color w:val="C0504D" w:themeColor="accent2"/>
+                    </w:rPr>
+                  </w:pPr>
+                  <w:r>
+                    <w:rPr>
+                      <w:color w:val="C0504D" w:themeColor="accent2"/>
+                    </w:rPr>
+                    <w:t xml:space="preserve">Score: </w:t>
+                  </w:r>
+                </w:p>
+              </w:txbxContent>
+            </v:textbox>
+          </v:shape>
+        </w:pict>
+      </w:r>
+    </w:p>
+    <w:p>
+      <w:r>
+        <w:rPr>
+          <w:noProof/>
+          <w:lang w:eastAsia="en-GB"/>
+        </w:rPr>
+        <w:pict>
+          <v:shape id="_x0000_s1125" type="#_x0000_t32" style="position:absolute;margin-left:200.6pt;margin-top:15.85pt;width:0;height:88.85pt;z-index:-251540480" o:connectortype="straight" o:regroupid="6" strokecolor="#943634 [2405]" strokeweight="3pt"/>
+        </w:pict>
+      </w:r>
+      <w:r>
+        <w:rPr>
+          <w:noProof/>
+          <w:lang w:eastAsia="en-GB"/>
+        </w:rPr>
+        <w:pict>
+          <v:shape id="_x0000_s1118" type="#_x0000_t202" style="position:absolute;margin-left:56.55pt;margin-top:5.6pt;width:1in;height:20.55pt;z-index:-251547648" o:regroupid="6" filled="f">
+            <v:textbox>
+              <w:txbxContent>
+                <w:p>
+                  <w:pPr>
+                    <w:rPr>
+                      <w:color w:val="C0504D" w:themeColor="accent2"/>
+                    </w:rPr>
+                  </w:pPr>
+                  <w:r>
+                    <w:rPr>
+                      <w:color w:val="C0504D" w:themeColor="accent2"/>
+                    </w:rPr>
+                    <w:t>Lives:</w:t>
+                  </w:r>
+                </w:p>
+              </w:txbxContent>
+            </v:textbox>
+          </v:shape>
+        </w:pict>
+      </w:r>
+    </w:p>
+    <w:p/>
+    <w:p/>
+    <w:p>
+      <w:r>
+        <w:rPr>
+          <w:noProof/>
+          <w:lang w:eastAsia="en-GB"/>
+        </w:rPr>
+        <w:pict>
+          <v:shape id="_x0000_s1124" type="#_x0000_t32" style="position:absolute;margin-left:295.2pt;margin-top:11.35pt;width:59.65pt;height:147.05pt;flip:y;z-index:-251541504" o:connectortype="straight" o:regroupid="6" strokecolor="#9bbb59 [3206]" strokeweight="3pt"/>
+        </w:pict>
+      </w:r>
+      <w:r>
+        <w:rPr>
+          <w:noProof/>
+          <w:lang w:eastAsia="en-GB"/>
+        </w:rPr>
+        <w:pict>
+          <v:shape id="_x0000_s1123" type="#_x0000_t5" style="position:absolute;margin-left:349.1pt;margin-top:11.35pt;width:19.8pt;height:26.4pt;rotation:180;z-index:-251542528" o:regroupid="6"/>
+        </w:pict>
+      </w:r>
+    </w:p>
+    <w:p/>
+    <w:p/>
+    <w:p/>
+    <w:p/>
+    <w:p>
+      <w:r>
+        <w:rPr>
+          <w:noProof/>
+          <w:lang w:eastAsia="en-GB"/>
+        </w:rPr>
+        <w:pict>
+          <v:shape id="_x0000_s1120" type="#_x0000_t5" style="position:absolute;margin-left:268.85pt;margin-top:21.85pt;width:39.25pt;height:52.35pt;rotation:1292309fd;z-index:-251545600" o:regroupid="6"/>
+        </w:pict>
+      </w:r>
+    </w:p>
+    <w:p/>
+    <w:p/>
+    <w:p/>
+    <w:p/>
     <w:p/>
     <w:p/>
     <w:p/>
@@ -1832,7 +1855,15 @@
         </w:numPr>
       </w:pPr>
       <w:r>
-        <w:t>No cinematics/introductions/animations</w:t>
+        <w:t xml:space="preserve">No </w:t>
+      </w:r>
+      <w:proofErr w:type="spellStart"/>
+      <w:r>
+        <w:t>cinematics</w:t>
+      </w:r>
+      <w:proofErr w:type="spellEnd"/>
+      <w:r>
+        <w:t>/introductions/animations</w:t>
       </w:r>
     </w:p>
     <w:p/>

</xml_diff>

<commit_message>
removed random movement from enemy design
</commit_message>
<xml_diff>
--- a/Functional Design.docx
+++ b/Functional Design.docx
@@ -426,7 +426,7 @@
         </w:numPr>
       </w:pPr>
       <w:r>
-        <w:t>Move sidewards at random intervals</w:t>
+        <w:t>Rotate body to be facing Player at all times</w:t>
       </w:r>
     </w:p>
     <w:p>
@@ -438,18 +438,6 @@
         </w:numPr>
       </w:pPr>
       <w:r>
-        <w:t>Rotate body to be facing Player at all times</w:t>
-      </w:r>
-    </w:p>
-    <w:p>
-      <w:pPr>
-        <w:pStyle w:val="ListParagraph"/>
-        <w:numPr>
-          <w:ilvl w:val="1"/>
-          <w:numId w:val="4"/>
-        </w:numPr>
-      </w:pPr>
-      <w:r>
         <w:t>Fire random amount of bullets at random intervals</w:t>
       </w:r>
     </w:p>
@@ -785,18 +773,7 @@
         <w:t>They will fire a random amount of bullets in that direction towards the Player</w:t>
       </w:r>
     </w:p>
-    <w:p>
-      <w:pPr>
-        <w:pStyle w:val="ListParagraph"/>
-        <w:numPr>
-          <w:ilvl w:val="1"/>
-          <w:numId w:val="12"/>
-        </w:numPr>
-      </w:pPr>
-      <w:r>
-        <w:t>They will occasionally move from side to side on their way down, randomly selected</w:t>
-      </w:r>
-    </w:p>
+    <w:p/>
     <w:p/>
     <w:p/>
     <w:p/>

</xml_diff>

<commit_message>
added terribly low quality demo video
</commit_message>
<xml_diff>
--- a/Functional Design.docx
+++ b/Functional Design.docx
@@ -63,7 +63,13 @@
         </w:numPr>
       </w:pPr>
       <w:r>
-        <w:t xml:space="preserve">The character or </w:t>
+        <w:t xml:space="preserve">The </w:t>
+      </w:r>
+      <w:r>
+        <w:t>Player</w:t>
+      </w:r>
+      <w:r>
+        <w:t xml:space="preserve"> or </w:t>
       </w:r>
       <w:r>
         <w:t>Enemy</w:t>
@@ -139,7 +145,10 @@
         </w:numPr>
       </w:pPr>
       <w:r>
-        <w:t>You can shoot a CONTINUOUS stream of bullets, never runs out</w:t>
+        <w:t xml:space="preserve">You </w:t>
+      </w:r>
+      <w:r>
+        <w:t>have unlimited bullets but can fire 10 at a time, with a small cooldown time</w:t>
       </w:r>
     </w:p>
     <w:p>
@@ -351,7 +360,7 @@
         </w:numPr>
       </w:pPr>
       <w:r>
-        <w:t>Shoot unlimited bullets</w:t>
+        <w:t>Shoot bullets</w:t>
       </w:r>
     </w:p>
     <w:p>
@@ -432,7 +441,7 @@
         </w:numPr>
       </w:pPr>
       <w:r>
-        <w:t>Rotate body to be facing Player at all times</w:t>
+        <w:t>Rotates body to loosely face Player at all times</w:t>
       </w:r>
     </w:p>
     <w:p>
@@ -1511,7 +1520,9 @@
           <w:lang w:eastAsia="en-GB"/>
         </w:rPr>
         <w:pict>
-          <v:shape id="_x0000_s1125" type="#_x0000_t32" style="position:absolute;margin-left:200.6pt;margin-top:15.85pt;width:0;height:88.85pt;z-index:-251540480" o:connectortype="straight" o:regroupid="6" strokecolor="#943634 [2405]" strokeweight="3pt"/>
+          <v:rect id="_x0000_s1141" style="position:absolute;margin-left:56.55pt;margin-top:9.75pt;width:55.2pt;height:16.25pt;z-index:251777024" fillcolor="#9bbb59 [3206]" strokecolor="#f2f2f2 [3041]" strokeweight="3pt">
+            <v:shadow on="t" type="perspective" color="#4e6128 [1606]" opacity=".5" offset="1pt" offset2="-1pt"/>
+          </v:rect>
         </w:pict>
       </w:r>
       <w:r>
@@ -1520,25 +1531,7 @@
           <w:lang w:eastAsia="en-GB"/>
         </w:rPr>
         <w:pict>
-          <v:shape id="_x0000_s1118" type="#_x0000_t202" style="position:absolute;margin-left:56.55pt;margin-top:5.6pt;width:1in;height:20.55pt;z-index:-251547648" o:regroupid="6" filled="f">
-            <v:textbox>
-              <w:txbxContent>
-                <w:p>
-                  <w:pPr>
-                    <w:rPr>
-                      <w:color w:val="C0504D" w:themeColor="accent2"/>
-                    </w:rPr>
-                  </w:pPr>
-                  <w:r>
-                    <w:rPr>
-                      <w:color w:val="C0504D" w:themeColor="accent2"/>
-                    </w:rPr>
-                    <w:t>Lives:</w:t>
-                  </w:r>
-                </w:p>
-              </w:txbxContent>
-            </v:textbox>
-          </v:shape>
+          <v:shape id="_x0000_s1125" type="#_x0000_t32" style="position:absolute;margin-left:200.6pt;margin-top:15.85pt;width:0;height:88.85pt;z-index:-251540480" o:connectortype="straight" o:regroupid="6" strokecolor="#943634 [2405]" strokeweight="3pt"/>
         </w:pict>
       </w:r>
     </w:p>
@@ -1833,6 +1826,42 @@
         <w:t>Very small</w:t>
       </w:r>
     </w:p>
+    <w:p>
+      <w:pPr>
+        <w:pStyle w:val="ListParagraph"/>
+        <w:numPr>
+          <w:ilvl w:val="1"/>
+          <w:numId w:val="12"/>
+        </w:numPr>
+      </w:pPr>
+      <w:r>
+        <w:t>Health bar</w:t>
+      </w:r>
+    </w:p>
+    <w:p>
+      <w:pPr>
+        <w:pStyle w:val="ListParagraph"/>
+        <w:numPr>
+          <w:ilvl w:val="2"/>
+          <w:numId w:val="12"/>
+        </w:numPr>
+      </w:pPr>
+      <w:r>
+        <w:t>Quite small</w:t>
+      </w:r>
+    </w:p>
+    <w:p>
+      <w:pPr>
+        <w:pStyle w:val="ListParagraph"/>
+        <w:numPr>
+          <w:ilvl w:val="2"/>
+          <w:numId w:val="12"/>
+        </w:numPr>
+      </w:pPr>
+      <w:r>
+        <w:t>Empty template so I can colour over it</w:t>
+      </w:r>
+    </w:p>
     <w:p/>
     <w:p>
       <w:pPr>
@@ -1843,15 +1872,7 @@
         </w:numPr>
       </w:pPr>
       <w:r>
-        <w:t xml:space="preserve">No </w:t>
-      </w:r>
-      <w:proofErr w:type="spellStart"/>
-      <w:r>
-        <w:t>cinematics</w:t>
-      </w:r>
-      <w:proofErr w:type="spellEnd"/>
-      <w:r>
-        <w:t>/introductions/animations</w:t>
+        <w:t>No cinematics/introductions/animations</w:t>
       </w:r>
     </w:p>
     <w:p/>
@@ -2005,9 +2026,42 @@
         <w:t>Happens when bullets are fired (a lot)</w:t>
       </w:r>
     </w:p>
-    <w:p/>
-    <w:p/>
-    <w:p/>
+    <w:p>
+      <w:pPr>
+        <w:pStyle w:val="ListParagraph"/>
+        <w:numPr>
+          <w:ilvl w:val="1"/>
+          <w:numId w:val="12"/>
+        </w:numPr>
+      </w:pPr>
+      <w:r>
+        <w:t>Damage taken sound</w:t>
+      </w:r>
+    </w:p>
+    <w:p>
+      <w:pPr>
+        <w:pStyle w:val="ListParagraph"/>
+        <w:numPr>
+          <w:ilvl w:val="2"/>
+          <w:numId w:val="12"/>
+        </w:numPr>
+      </w:pPr>
+      <w:r>
+        <w:t>http://soundbible.com/2069-Realistic-Punch.html</w:t>
+      </w:r>
+    </w:p>
+    <w:p>
+      <w:pPr>
+        <w:pStyle w:val="ListParagraph"/>
+        <w:numPr>
+          <w:ilvl w:val="2"/>
+          <w:numId w:val="12"/>
+        </w:numPr>
+      </w:pPr>
+      <w:r>
+        <w:t>Plays when player is hit, for each bullet</w:t>
+      </w:r>
+    </w:p>
     <w:p/>
     <w:p/>
     <w:p/>
@@ -2017,7 +2071,10 @@
       </w:pPr>
       <w:r>
         <w:lastRenderedPageBreak/>
-        <w:t>Code Used</w:t>
+        <w:t xml:space="preserve">Code </w:t>
+      </w:r>
+      <w:r>
+        <w:t>References</w:t>
       </w:r>
     </w:p>
     <w:p>

</xml_diff>